<commit_message>
Updated the edge_detector module to provide both registered and unregistered (combinational) outputs.
</commit_message>
<xml_diff>
--- a/doc/edge_detector.docx
+++ b/doc/edge_detector.docx
@@ -59,7 +59,10 @@
         <w:t>.</w:t>
       </w:r>
       <w:r>
-        <w:t xml:space="preserve"> Edge detectors are important building blocks for a variety of digital communication circuits. This implementation uses a Moore machine to delay the output by one clock cycle.</w:t>
+        <w:t xml:space="preserve"> Edge detectors are important building blocks for a variety of </w:t>
+      </w:r>
+      <w:r>
+        <w:t>digital communication circuits. Provides both registered and unregistered (combinational) outputs.</w:t>
       </w:r>
     </w:p>
     <w:p>
@@ -173,7 +176,19 @@
         <w:rPr>
           <w:rFonts w:ascii="Consolas" w:hAnsi="Consolas"/>
         </w:rPr>
-        <w:t>),                 // input</w:t>
+        <w:t xml:space="preserve">),                 </w:t>
+      </w:r>
+      <w:r>
+        <w:rPr>
+          <w:rFonts w:ascii="Consolas" w:hAnsi="Consolas"/>
+        </w:rPr>
+        <w:t xml:space="preserve">          </w:t>
+      </w:r>
+      <w:r>
+        <w:rPr>
+          <w:rFonts w:ascii="Consolas" w:hAnsi="Consolas"/>
+        </w:rPr>
+        <w:t>// input</w:t>
       </w:r>
     </w:p>
     <w:p>
@@ -200,7 +215,19 @@
         <w:rPr>
           <w:rFonts w:ascii="Consolas" w:hAnsi="Consolas"/>
         </w:rPr>
-        <w:t>(in),                   // input</w:t>
+        <w:t xml:space="preserve">(in),                   </w:t>
+      </w:r>
+      <w:r>
+        <w:rPr>
+          <w:rFonts w:ascii="Consolas" w:hAnsi="Consolas"/>
+        </w:rPr>
+        <w:t xml:space="preserve">          </w:t>
+      </w:r>
+      <w:r>
+        <w:rPr>
+          <w:rFonts w:ascii="Consolas" w:hAnsi="Consolas"/>
+        </w:rPr>
+        <w:t>// input</w:t>
       </w:r>
     </w:p>
     <w:p>
@@ -255,6 +282,73 @@
         <w:rPr>
           <w:rFonts w:ascii="Consolas" w:hAnsi="Consolas"/>
         </w:rPr>
+        <w:t xml:space="preserve">), </w:t>
+      </w:r>
+      <w:r>
+        <w:rPr>
+          <w:rFonts w:ascii="Consolas" w:hAnsi="Consolas"/>
+        </w:rPr>
+        <w:t xml:space="preserve">          </w:t>
+      </w:r>
+      <w:r>
+        <w:rPr>
+          <w:rFonts w:ascii="Consolas" w:hAnsi="Consolas"/>
+        </w:rPr>
+        <w:t>// output</w:t>
+      </w:r>
+    </w:p>
+    <w:p>
+      <w:pPr>
+        <w:rPr>
+          <w:rFonts w:ascii="Consolas" w:hAnsi="Consolas"/>
+        </w:rPr>
+      </w:pPr>
+      <w:r>
+        <w:rPr>
+          <w:rFonts w:ascii="Consolas" w:hAnsi="Consolas"/>
+        </w:rPr>
+        <w:t xml:space="preserve">    </w:t>
+      </w:r>
+      <w:proofErr w:type="gramStart"/>
+      <w:r>
+        <w:rPr>
+          <w:rFonts w:ascii="Consolas" w:hAnsi="Consolas"/>
+        </w:rPr>
+        <w:t>.</w:t>
+      </w:r>
+      <w:proofErr w:type="spellStart"/>
+      <w:r>
+        <w:rPr>
+          <w:rFonts w:ascii="Consolas" w:hAnsi="Consolas"/>
+        </w:rPr>
+        <w:t>negedge</w:t>
+      </w:r>
+      <w:proofErr w:type="gramEnd"/>
+      <w:r>
+        <w:rPr>
+          <w:rFonts w:ascii="Consolas" w:hAnsi="Consolas"/>
+        </w:rPr>
+        <w:t>_comb_out</w:t>
+      </w:r>
+      <w:proofErr w:type="spellEnd"/>
+      <w:r>
+        <w:rPr>
+          <w:rFonts w:ascii="Consolas" w:hAnsi="Consolas"/>
+        </w:rPr>
+        <w:t>(</w:t>
+      </w:r>
+      <w:proofErr w:type="spellStart"/>
+      <w:r>
+        <w:rPr>
+          <w:rFonts w:ascii="Consolas" w:hAnsi="Consolas"/>
+        </w:rPr>
+        <w:t>negedge_comb_out</w:t>
+      </w:r>
+      <w:proofErr w:type="spellEnd"/>
+      <w:r>
+        <w:rPr>
+          <w:rFonts w:ascii="Consolas" w:hAnsi="Consolas"/>
+        </w:rPr>
         <w:t>), // output</w:t>
       </w:r>
     </w:p>
@@ -310,7 +404,122 @@
         <w:rPr>
           <w:rFonts w:ascii="Consolas" w:hAnsi="Consolas"/>
         </w:rPr>
-        <w:t>)  // output</w:t>
+        <w:t>)</w:t>
+      </w:r>
+      <w:r>
+        <w:rPr>
+          <w:rFonts w:ascii="Consolas" w:hAnsi="Consolas"/>
+        </w:rPr>
+        <w:t>,</w:t>
+      </w:r>
+      <w:r>
+        <w:rPr>
+          <w:rFonts w:ascii="Consolas" w:hAnsi="Consolas"/>
+        </w:rPr>
+        <w:t xml:space="preserve"> </w:t>
+      </w:r>
+      <w:r>
+        <w:rPr>
+          <w:rFonts w:ascii="Consolas" w:hAnsi="Consolas"/>
+        </w:rPr>
+        <w:t xml:space="preserve">          </w:t>
+      </w:r>
+      <w:r>
+        <w:rPr>
+          <w:rFonts w:ascii="Consolas" w:hAnsi="Consolas"/>
+        </w:rPr>
+        <w:t>// output</w:t>
+      </w:r>
+    </w:p>
+    <w:p>
+      <w:pPr>
+        <w:rPr>
+          <w:rFonts w:ascii="Consolas" w:hAnsi="Consolas"/>
+        </w:rPr>
+      </w:pPr>
+      <w:r>
+        <w:rPr>
+          <w:rFonts w:ascii="Consolas" w:hAnsi="Consolas"/>
+        </w:rPr>
+        <w:t xml:space="preserve">    </w:t>
+      </w:r>
+      <w:proofErr w:type="gramStart"/>
+      <w:r>
+        <w:rPr>
+          <w:rFonts w:ascii="Consolas" w:hAnsi="Consolas"/>
+        </w:rPr>
+        <w:t>.</w:t>
+      </w:r>
+      <w:proofErr w:type="spellStart"/>
+      <w:r>
+        <w:rPr>
+          <w:rFonts w:ascii="Consolas" w:hAnsi="Consolas"/>
+        </w:rPr>
+        <w:t>posedge</w:t>
+      </w:r>
+      <w:proofErr w:type="gramEnd"/>
+      <w:r>
+        <w:rPr>
+          <w:rFonts w:ascii="Consolas" w:hAnsi="Consolas"/>
+        </w:rPr>
+        <w:t>_</w:t>
+      </w:r>
+      <w:r>
+        <w:rPr>
+          <w:rFonts w:ascii="Consolas" w:hAnsi="Consolas"/>
+        </w:rPr>
+        <w:t>comb_</w:t>
+      </w:r>
+      <w:r>
+        <w:rPr>
+          <w:rFonts w:ascii="Consolas" w:hAnsi="Consolas"/>
+        </w:rPr>
+        <w:t>out</w:t>
+      </w:r>
+      <w:proofErr w:type="spellEnd"/>
+      <w:r>
+        <w:rPr>
+          <w:rFonts w:ascii="Consolas" w:hAnsi="Consolas"/>
+        </w:rPr>
+        <w:t>(</w:t>
+      </w:r>
+      <w:proofErr w:type="spellStart"/>
+      <w:r>
+        <w:rPr>
+          <w:rFonts w:ascii="Consolas" w:hAnsi="Consolas"/>
+        </w:rPr>
+        <w:t>posedge_</w:t>
+      </w:r>
+      <w:r>
+        <w:rPr>
+          <w:rFonts w:ascii="Consolas" w:hAnsi="Consolas"/>
+        </w:rPr>
+        <w:t>comb_</w:t>
+      </w:r>
+      <w:r>
+        <w:rPr>
+          <w:rFonts w:ascii="Consolas" w:hAnsi="Consolas"/>
+        </w:rPr>
+        <w:t>out</w:t>
+      </w:r>
+      <w:proofErr w:type="spellEnd"/>
+      <w:r>
+        <w:rPr>
+          <w:rFonts w:ascii="Consolas" w:hAnsi="Consolas"/>
+        </w:rPr>
+        <w:t xml:space="preserve">) </w:t>
+      </w:r>
+      <w:r>
+        <w:rPr>
+          <w:rFonts w:ascii="Consolas" w:hAnsi="Consolas"/>
+        </w:rPr>
+        <w:t xml:space="preserve"> </w:t>
+      </w:r>
+      <w:r>
+        <w:rPr>
+          <w:rFonts w:ascii="Consolas" w:hAnsi="Consolas"/>
+        </w:rPr>
+        <w:t>// output</w:t>
       </w:r>
     </w:p>
     <w:p>
@@ -425,6 +634,28 @@
       <w:proofErr w:type="spellStart"/>
       <w:proofErr w:type="gramStart"/>
       <w:r>
+        <w:t>negedge</w:t>
+      </w:r>
+      <w:proofErr w:type="gramEnd"/>
+      <w:r>
+        <w:t>_comb_out</w:t>
+      </w:r>
+      <w:proofErr w:type="spellEnd"/>
+      <w:r>
+        <w:t>: asserted immediately when a falling signal edge has been detected</w:t>
+      </w:r>
+    </w:p>
+    <w:p>
+      <w:pPr>
+        <w:pStyle w:val="ListParagraph"/>
+        <w:numPr>
+          <w:ilvl w:val="0"/>
+          <w:numId w:val="1"/>
+        </w:numPr>
+      </w:pPr>
+      <w:proofErr w:type="spellStart"/>
+      <w:proofErr w:type="gramStart"/>
+      <w:r>
         <w:t>posedge</w:t>
       </w:r>
       <w:proofErr w:type="gramEnd"/>
@@ -434,6 +665,28 @@
       <w:proofErr w:type="spellEnd"/>
       <w:r>
         <w:t>: asserted for one clock cycle after a rising signal edge has been detected</w:t>
+      </w:r>
+    </w:p>
+    <w:p>
+      <w:pPr>
+        <w:pStyle w:val="ListParagraph"/>
+        <w:numPr>
+          <w:ilvl w:val="0"/>
+          <w:numId w:val="1"/>
+        </w:numPr>
+      </w:pPr>
+      <w:proofErr w:type="spellStart"/>
+      <w:proofErr w:type="gramStart"/>
+      <w:r>
+        <w:t>posedge</w:t>
+      </w:r>
+      <w:proofErr w:type="gramEnd"/>
+      <w:r>
+        <w:t>_comb_out</w:t>
+      </w:r>
+      <w:proofErr w:type="spellEnd"/>
+      <w:r>
+        <w:t>: asserted immediately when a rising signal edge has been detected</w:t>
       </w:r>
     </w:p>
     <w:p>
@@ -451,7 +704,7 @@
         </w:rPr>
         <w:drawing>
           <wp:inline distT="0" distB="0" distL="0" distR="0">
-            <wp:extent cx="5943600" cy="1485901"/>
+            <wp:extent cx="5943600" cy="2161310"/>
             <wp:effectExtent l="25400" t="0" r="0" b="0"/>
             <wp:docPr id="3" name="Picture 2" descr="::::::Desktop:Screen shot 2011-12-19 at 4.44.14 PM.png"/>
             <wp:cNvGraphicFramePr>
@@ -475,7 +728,7 @@
                   <pic:spPr bwMode="auto">
                     <a:xfrm>
                       <a:off x="0" y="0"/>
-                      <a:ext cx="5943600" cy="1485901"/>
+                      <a:ext cx="5943600" cy="2161310"/>
                     </a:xfrm>
                     <a:prstGeom prst="rect">
                       <a:avLst/>

</xml_diff>